<commit_message>
done self assessment doc
</commit_message>
<xml_diff>
--- a/Self_assessment_document.docx
+++ b/Self_assessment_document.docx
@@ -39,7 +39,7 @@
           <w:i/>
           <w:iCs/>
         </w:rPr>
-        <w:t>Your Name</w:t>
+        <w:t>Joshua Coulbeck</w:t>
       </w:r>
       <w:r>
         <w:tab/>
@@ -65,7 +65,7 @@
           <w:i/>
           <w:iCs/>
         </w:rPr>
-        <w:t>12345678</w:t>
+        <w:t>23656773</w:t>
       </w:r>
     </w:p>
     <w:p/>
@@ -463,10 +463,7 @@
     <w:p/>
     <w:p>
       <w:r>
-        <w:t>Your mark for each Learning Outcome (LO) is the highest ma</w:t>
-      </w:r>
-      <w:r>
-        <w:t xml:space="preserve">rk achieved based on the criteria specified in the self-assessment grid. Note that you will </w:t>
+        <w:t xml:space="preserve">Your mark for each Learning Outcome (LO) is the highest mark achieved based on the criteria specified in the self-assessment grid. Note that you will </w:t>
       </w:r>
       <w:r>
         <w:t xml:space="preserve">need to have satisfied all criteria at the lower mark bands to be awarded marks in the higher mark bands, e.g., to get a mark in the 70 - 80 band for a learning outcome you will have needed to have satisfied all criteria in the 40 – 50 and 50 – </w:t>
@@ -585,9 +582,9 @@
         <w:tblLook w:val="04A0" w:firstRow="1" w:lastRow="0" w:firstColumn="1" w:lastColumn="0" w:noHBand="0" w:noVBand="1"/>
       </w:tblPr>
       <w:tblGrid>
-        <w:gridCol w:w="1271"/>
-        <w:gridCol w:w="3686"/>
-        <w:gridCol w:w="4059"/>
+        <w:gridCol w:w="562"/>
+        <w:gridCol w:w="1384"/>
+        <w:gridCol w:w="7070"/>
       </w:tblGrid>
       <w:tr>
         <w:tc>
@@ -691,6 +688,7 @@
                 <w:sz w:val="20"/>
                 <w:szCs w:val="20"/>
               </w:rPr>
+              <w:lastRenderedPageBreak/>
               <w:t>42, 45, 48</w:t>
             </w:r>
           </w:p>
@@ -728,6 +726,47 @@
                 <w:szCs w:val="20"/>
               </w:rPr>
             </w:pPr>
+            <w:r>
+              <w:rPr>
+                <w:sz w:val="20"/>
+                <w:szCs w:val="20"/>
+              </w:rPr>
+              <w:drawing>
+                <wp:inline distT="0" distB="0" distL="0" distR="0" wp14:anchorId="5502BBDD" wp14:editId="64EDEF37">
+                  <wp:extent cx="5649113" cy="5010849"/>
+                  <wp:effectExtent l="0" t="0" r="8890" b="0"/>
+                  <wp:docPr id="391673880" name="Picture 1"/>
+                  <wp:cNvGraphicFramePr>
+                    <a:graphicFrameLocks xmlns:a="http://schemas.openxmlformats.org/drawingml/2006/main" noChangeAspect="1"/>
+                  </wp:cNvGraphicFramePr>
+                  <a:graphic xmlns:a="http://schemas.openxmlformats.org/drawingml/2006/main">
+                    <a:graphicData uri="http://schemas.openxmlformats.org/drawingml/2006/picture">
+                      <pic:pic xmlns:pic="http://schemas.openxmlformats.org/drawingml/2006/picture">
+                        <pic:nvPicPr>
+                          <pic:cNvPr id="391673880" name=""/>
+                          <pic:cNvPicPr/>
+                        </pic:nvPicPr>
+                        <pic:blipFill>
+                          <a:blip r:embed="rId6"/>
+                          <a:stretch>
+                            <a:fillRect/>
+                          </a:stretch>
+                        </pic:blipFill>
+                        <pic:spPr>
+                          <a:xfrm>
+                            <a:off x="0" y="0"/>
+                            <a:ext cx="5649113" cy="5010849"/>
+                          </a:xfrm>
+                          <a:prstGeom prst="rect">
+                            <a:avLst/>
+                          </a:prstGeom>
+                        </pic:spPr>
+                      </pic:pic>
+                    </a:graphicData>
+                  </a:graphic>
+                </wp:inline>
+              </w:drawing>
+            </w:r>
           </w:p>
         </w:tc>
       </w:tr>
@@ -788,7 +827,41 @@
                 <w:sz w:val="20"/>
                 <w:szCs w:val="20"/>
               </w:rPr>
-              <w:t>Paste a screenshot of your application below</w:t>
+              <w:drawing>
+                <wp:inline distT="0" distB="0" distL="0" distR="0" wp14:anchorId="12187A85" wp14:editId="502106E6">
+                  <wp:extent cx="5731510" cy="4182110"/>
+                  <wp:effectExtent l="0" t="0" r="2540" b="8890"/>
+                  <wp:docPr id="1307592669" name="Picture 1"/>
+                  <wp:cNvGraphicFramePr>
+                    <a:graphicFrameLocks xmlns:a="http://schemas.openxmlformats.org/drawingml/2006/main" noChangeAspect="1"/>
+                  </wp:cNvGraphicFramePr>
+                  <a:graphic xmlns:a="http://schemas.openxmlformats.org/drawingml/2006/main">
+                    <a:graphicData uri="http://schemas.openxmlformats.org/drawingml/2006/picture">
+                      <pic:pic xmlns:pic="http://schemas.openxmlformats.org/drawingml/2006/picture">
+                        <pic:nvPicPr>
+                          <pic:cNvPr id="1307592669" name=""/>
+                          <pic:cNvPicPr/>
+                        </pic:nvPicPr>
+                        <pic:blipFill>
+                          <a:blip r:embed="rId7"/>
+                          <a:stretch>
+                            <a:fillRect/>
+                          </a:stretch>
+                        </pic:blipFill>
+                        <pic:spPr>
+                          <a:xfrm>
+                            <a:off x="0" y="0"/>
+                            <a:ext cx="5731510" cy="4182110"/>
+                          </a:xfrm>
+                          <a:prstGeom prst="rect">
+                            <a:avLst/>
+                          </a:prstGeom>
+                        </pic:spPr>
+                      </pic:pic>
+                    </a:graphicData>
+                  </a:graphic>
+                </wp:inline>
+              </w:drawing>
             </w:r>
           </w:p>
         </w:tc>
@@ -845,6 +918,47 @@
                 <w:szCs w:val="20"/>
               </w:rPr>
             </w:pPr>
+            <w:r>
+              <w:rPr>
+                <w:sz w:val="20"/>
+                <w:szCs w:val="20"/>
+              </w:rPr>
+              <w:drawing>
+                <wp:inline distT="0" distB="0" distL="0" distR="0" wp14:anchorId="6B3EA2A9" wp14:editId="5CF33098">
+                  <wp:extent cx="5731510" cy="2799080"/>
+                  <wp:effectExtent l="0" t="0" r="2540" b="1270"/>
+                  <wp:docPr id="1215102518" name="Picture 1"/>
+                  <wp:cNvGraphicFramePr>
+                    <a:graphicFrameLocks xmlns:a="http://schemas.openxmlformats.org/drawingml/2006/main" noChangeAspect="1"/>
+                  </wp:cNvGraphicFramePr>
+                  <a:graphic xmlns:a="http://schemas.openxmlformats.org/drawingml/2006/main">
+                    <a:graphicData uri="http://schemas.openxmlformats.org/drawingml/2006/picture">
+                      <pic:pic xmlns:pic="http://schemas.openxmlformats.org/drawingml/2006/picture">
+                        <pic:nvPicPr>
+                          <pic:cNvPr id="1215102518" name=""/>
+                          <pic:cNvPicPr/>
+                        </pic:nvPicPr>
+                        <pic:blipFill>
+                          <a:blip r:embed="rId8"/>
+                          <a:stretch>
+                            <a:fillRect/>
+                          </a:stretch>
+                        </pic:blipFill>
+                        <pic:spPr>
+                          <a:xfrm>
+                            <a:off x="0" y="0"/>
+                            <a:ext cx="5731510" cy="2799080"/>
+                          </a:xfrm>
+                          <a:prstGeom prst="rect">
+                            <a:avLst/>
+                          </a:prstGeom>
+                        </pic:spPr>
+                      </pic:pic>
+                    </a:graphicData>
+                  </a:graphic>
+                </wp:inline>
+              </w:drawing>
+            </w:r>
           </w:p>
         </w:tc>
       </w:tr>
@@ -870,6 +984,7 @@
                 <w:sz w:val="20"/>
                 <w:szCs w:val="20"/>
               </w:rPr>
+              <w:lastRenderedPageBreak/>
               <w:t>52, 55, 58</w:t>
             </w:r>
           </w:p>
@@ -907,6 +1022,47 @@
                 <w:szCs w:val="20"/>
               </w:rPr>
             </w:pPr>
+            <w:r>
+              <w:rPr>
+                <w:sz w:val="20"/>
+                <w:szCs w:val="20"/>
+              </w:rPr>
+              <w:drawing>
+                <wp:inline distT="0" distB="0" distL="0" distR="0" wp14:anchorId="1D04A460" wp14:editId="5622A960">
+                  <wp:extent cx="5715798" cy="6058746"/>
+                  <wp:effectExtent l="0" t="0" r="0" b="0"/>
+                  <wp:docPr id="989995180" name="Picture 1"/>
+                  <wp:cNvGraphicFramePr>
+                    <a:graphicFrameLocks xmlns:a="http://schemas.openxmlformats.org/drawingml/2006/main" noChangeAspect="1"/>
+                  </wp:cNvGraphicFramePr>
+                  <a:graphic xmlns:a="http://schemas.openxmlformats.org/drawingml/2006/main">
+                    <a:graphicData uri="http://schemas.openxmlformats.org/drawingml/2006/picture">
+                      <pic:pic xmlns:pic="http://schemas.openxmlformats.org/drawingml/2006/picture">
+                        <pic:nvPicPr>
+                          <pic:cNvPr id="989995180" name=""/>
+                          <pic:cNvPicPr/>
+                        </pic:nvPicPr>
+                        <pic:blipFill>
+                          <a:blip r:embed="rId9"/>
+                          <a:stretch>
+                            <a:fillRect/>
+                          </a:stretch>
+                        </pic:blipFill>
+                        <pic:spPr>
+                          <a:xfrm>
+                            <a:off x="0" y="0"/>
+                            <a:ext cx="5715798" cy="6058746"/>
+                          </a:xfrm>
+                          <a:prstGeom prst="rect">
+                            <a:avLst/>
+                          </a:prstGeom>
+                        </pic:spPr>
+                      </pic:pic>
+                    </a:graphicData>
+                  </a:graphic>
+                </wp:inline>
+              </w:drawing>
+            </w:r>
           </w:p>
         </w:tc>
       </w:tr>
@@ -962,6 +1118,47 @@
                 <w:szCs w:val="20"/>
               </w:rPr>
             </w:pPr>
+            <w:r>
+              <w:rPr>
+                <w:sz w:val="20"/>
+                <w:szCs w:val="20"/>
+              </w:rPr>
+              <w:drawing>
+                <wp:inline distT="0" distB="0" distL="0" distR="0" wp14:anchorId="02CE8060" wp14:editId="471F9574">
+                  <wp:extent cx="5731510" cy="4419600"/>
+                  <wp:effectExtent l="0" t="0" r="2540" b="0"/>
+                  <wp:docPr id="1692269086" name="Picture 1"/>
+                  <wp:cNvGraphicFramePr>
+                    <a:graphicFrameLocks xmlns:a="http://schemas.openxmlformats.org/drawingml/2006/main" noChangeAspect="1"/>
+                  </wp:cNvGraphicFramePr>
+                  <a:graphic xmlns:a="http://schemas.openxmlformats.org/drawingml/2006/main">
+                    <a:graphicData uri="http://schemas.openxmlformats.org/drawingml/2006/picture">
+                      <pic:pic xmlns:pic="http://schemas.openxmlformats.org/drawingml/2006/picture">
+                        <pic:nvPicPr>
+                          <pic:cNvPr id="1692269086" name=""/>
+                          <pic:cNvPicPr/>
+                        </pic:nvPicPr>
+                        <pic:blipFill>
+                          <a:blip r:embed="rId10"/>
+                          <a:stretch>
+                            <a:fillRect/>
+                          </a:stretch>
+                        </pic:blipFill>
+                        <pic:spPr>
+                          <a:xfrm>
+                            <a:off x="0" y="0"/>
+                            <a:ext cx="5731510" cy="4419600"/>
+                          </a:xfrm>
+                          <a:prstGeom prst="rect">
+                            <a:avLst/>
+                          </a:prstGeom>
+                        </pic:spPr>
+                      </pic:pic>
+                    </a:graphicData>
+                  </a:graphic>
+                </wp:inline>
+              </w:drawing>
+            </w:r>
           </w:p>
         </w:tc>
       </w:tr>
@@ -1017,6 +1214,47 @@
                 <w:szCs w:val="20"/>
               </w:rPr>
             </w:pPr>
+            <w:r>
+              <w:rPr>
+                <w:sz w:val="20"/>
+                <w:szCs w:val="20"/>
+              </w:rPr>
+              <w:drawing>
+                <wp:inline distT="0" distB="0" distL="0" distR="0" wp14:anchorId="709603DF" wp14:editId="461F709B">
+                  <wp:extent cx="5277587" cy="5658640"/>
+                  <wp:effectExtent l="0" t="0" r="0" b="0"/>
+                  <wp:docPr id="253911351" name="Picture 1"/>
+                  <wp:cNvGraphicFramePr>
+                    <a:graphicFrameLocks xmlns:a="http://schemas.openxmlformats.org/drawingml/2006/main" noChangeAspect="1"/>
+                  </wp:cNvGraphicFramePr>
+                  <a:graphic xmlns:a="http://schemas.openxmlformats.org/drawingml/2006/main">
+                    <a:graphicData uri="http://schemas.openxmlformats.org/drawingml/2006/picture">
+                      <pic:pic xmlns:pic="http://schemas.openxmlformats.org/drawingml/2006/picture">
+                        <pic:nvPicPr>
+                          <pic:cNvPr id="253911351" name=""/>
+                          <pic:cNvPicPr/>
+                        </pic:nvPicPr>
+                        <pic:blipFill>
+                          <a:blip r:embed="rId11"/>
+                          <a:stretch>
+                            <a:fillRect/>
+                          </a:stretch>
+                        </pic:blipFill>
+                        <pic:spPr>
+                          <a:xfrm>
+                            <a:off x="0" y="0"/>
+                            <a:ext cx="5277587" cy="5658640"/>
+                          </a:xfrm>
+                          <a:prstGeom prst="rect">
+                            <a:avLst/>
+                          </a:prstGeom>
+                        </pic:spPr>
+                      </pic:pic>
+                    </a:graphicData>
+                  </a:graphic>
+                </wp:inline>
+              </w:drawing>
+            </w:r>
           </w:p>
         </w:tc>
       </w:tr>
@@ -1072,6 +1310,47 @@
                 <w:szCs w:val="20"/>
               </w:rPr>
             </w:pPr>
+            <w:r>
+              <w:rPr>
+                <w:sz w:val="20"/>
+                <w:szCs w:val="20"/>
+              </w:rPr>
+              <w:drawing>
+                <wp:inline distT="0" distB="0" distL="0" distR="0" wp14:anchorId="257FB268" wp14:editId="2EEC0265">
+                  <wp:extent cx="5731510" cy="2046605"/>
+                  <wp:effectExtent l="0" t="0" r="2540" b="0"/>
+                  <wp:docPr id="1819211994" name="Picture 1"/>
+                  <wp:cNvGraphicFramePr>
+                    <a:graphicFrameLocks xmlns:a="http://schemas.openxmlformats.org/drawingml/2006/main" noChangeAspect="1"/>
+                  </wp:cNvGraphicFramePr>
+                  <a:graphic xmlns:a="http://schemas.openxmlformats.org/drawingml/2006/main">
+                    <a:graphicData uri="http://schemas.openxmlformats.org/drawingml/2006/picture">
+                      <pic:pic xmlns:pic="http://schemas.openxmlformats.org/drawingml/2006/picture">
+                        <pic:nvPicPr>
+                          <pic:cNvPr id="1819211994" name=""/>
+                          <pic:cNvPicPr/>
+                        </pic:nvPicPr>
+                        <pic:blipFill>
+                          <a:blip r:embed="rId12"/>
+                          <a:stretch>
+                            <a:fillRect/>
+                          </a:stretch>
+                        </pic:blipFill>
+                        <pic:spPr>
+                          <a:xfrm>
+                            <a:off x="0" y="0"/>
+                            <a:ext cx="5731510" cy="2046605"/>
+                          </a:xfrm>
+                          <a:prstGeom prst="rect">
+                            <a:avLst/>
+                          </a:prstGeom>
+                        </pic:spPr>
+                      </pic:pic>
+                    </a:graphicData>
+                  </a:graphic>
+                </wp:inline>
+              </w:drawing>
+            </w:r>
           </w:p>
         </w:tc>
       </w:tr>
@@ -1202,6 +1481,47 @@
                 <w:szCs w:val="20"/>
               </w:rPr>
             </w:pPr>
+            <w:r>
+              <w:rPr>
+                <w:sz w:val="20"/>
+                <w:szCs w:val="20"/>
+              </w:rPr>
+              <w:drawing>
+                <wp:inline distT="0" distB="0" distL="0" distR="0" wp14:anchorId="1288A403" wp14:editId="1F08D205">
+                  <wp:extent cx="4944165" cy="3620005"/>
+                  <wp:effectExtent l="0" t="0" r="8890" b="0"/>
+                  <wp:docPr id="919166929" name="Picture 1"/>
+                  <wp:cNvGraphicFramePr>
+                    <a:graphicFrameLocks xmlns:a="http://schemas.openxmlformats.org/drawingml/2006/main" noChangeAspect="1"/>
+                  </wp:cNvGraphicFramePr>
+                  <a:graphic xmlns:a="http://schemas.openxmlformats.org/drawingml/2006/main">
+                    <a:graphicData uri="http://schemas.openxmlformats.org/drawingml/2006/picture">
+                      <pic:pic xmlns:pic="http://schemas.openxmlformats.org/drawingml/2006/picture">
+                        <pic:nvPicPr>
+                          <pic:cNvPr id="919166929" name=""/>
+                          <pic:cNvPicPr/>
+                        </pic:nvPicPr>
+                        <pic:blipFill>
+                          <a:blip r:embed="rId13"/>
+                          <a:stretch>
+                            <a:fillRect/>
+                          </a:stretch>
+                        </pic:blipFill>
+                        <pic:spPr>
+                          <a:xfrm>
+                            <a:off x="0" y="0"/>
+                            <a:ext cx="4944165" cy="3620005"/>
+                          </a:xfrm>
+                          <a:prstGeom prst="rect">
+                            <a:avLst/>
+                          </a:prstGeom>
+                        </pic:spPr>
+                      </pic:pic>
+                    </a:graphicData>
+                  </a:graphic>
+                </wp:inline>
+              </w:drawing>
+            </w:r>
           </w:p>
         </w:tc>
       </w:tr>
@@ -1263,6 +1583,47 @@
                 <w:szCs w:val="20"/>
               </w:rPr>
             </w:pPr>
+            <w:r>
+              <w:rPr>
+                <w:sz w:val="20"/>
+                <w:szCs w:val="20"/>
+              </w:rPr>
+              <w:drawing>
+                <wp:inline distT="0" distB="0" distL="0" distR="0" wp14:anchorId="7D8C575B" wp14:editId="0C003DBD">
+                  <wp:extent cx="5620534" cy="5544324"/>
+                  <wp:effectExtent l="0" t="0" r="0" b="0"/>
+                  <wp:docPr id="1148812410" name="Picture 1"/>
+                  <wp:cNvGraphicFramePr>
+                    <a:graphicFrameLocks xmlns:a="http://schemas.openxmlformats.org/drawingml/2006/main" noChangeAspect="1"/>
+                  </wp:cNvGraphicFramePr>
+                  <a:graphic xmlns:a="http://schemas.openxmlformats.org/drawingml/2006/main">
+                    <a:graphicData uri="http://schemas.openxmlformats.org/drawingml/2006/picture">
+                      <pic:pic xmlns:pic="http://schemas.openxmlformats.org/drawingml/2006/picture">
+                        <pic:nvPicPr>
+                          <pic:cNvPr id="1148812410" name=""/>
+                          <pic:cNvPicPr/>
+                        </pic:nvPicPr>
+                        <pic:blipFill>
+                          <a:blip r:embed="rId14"/>
+                          <a:stretch>
+                            <a:fillRect/>
+                          </a:stretch>
+                        </pic:blipFill>
+                        <pic:spPr>
+                          <a:xfrm>
+                            <a:off x="0" y="0"/>
+                            <a:ext cx="5620534" cy="5544324"/>
+                          </a:xfrm>
+                          <a:prstGeom prst="rect">
+                            <a:avLst/>
+                          </a:prstGeom>
+                        </pic:spPr>
+                      </pic:pic>
+                    </a:graphicData>
+                  </a:graphic>
+                </wp:inline>
+              </w:drawing>
+            </w:r>
           </w:p>
         </w:tc>
       </w:tr>
@@ -1322,6 +1683,47 @@
                 <w:szCs w:val="20"/>
               </w:rPr>
             </w:pPr>
+            <w:r>
+              <w:rPr>
+                <w:sz w:val="20"/>
+                <w:szCs w:val="20"/>
+              </w:rPr>
+              <w:drawing>
+                <wp:inline distT="0" distB="0" distL="0" distR="0" wp14:anchorId="4E779265" wp14:editId="5C38185D">
+                  <wp:extent cx="5163271" cy="4391638"/>
+                  <wp:effectExtent l="0" t="0" r="0" b="9525"/>
+                  <wp:docPr id="393096625" name="Picture 1"/>
+                  <wp:cNvGraphicFramePr>
+                    <a:graphicFrameLocks xmlns:a="http://schemas.openxmlformats.org/drawingml/2006/main" noChangeAspect="1"/>
+                  </wp:cNvGraphicFramePr>
+                  <a:graphic xmlns:a="http://schemas.openxmlformats.org/drawingml/2006/main">
+                    <a:graphicData uri="http://schemas.openxmlformats.org/drawingml/2006/picture">
+                      <pic:pic xmlns:pic="http://schemas.openxmlformats.org/drawingml/2006/picture">
+                        <pic:nvPicPr>
+                          <pic:cNvPr id="393096625" name=""/>
+                          <pic:cNvPicPr/>
+                        </pic:nvPicPr>
+                        <pic:blipFill>
+                          <a:blip r:embed="rId15"/>
+                          <a:stretch>
+                            <a:fillRect/>
+                          </a:stretch>
+                        </pic:blipFill>
+                        <pic:spPr>
+                          <a:xfrm>
+                            <a:off x="0" y="0"/>
+                            <a:ext cx="5163271" cy="4391638"/>
+                          </a:xfrm>
+                          <a:prstGeom prst="rect">
+                            <a:avLst/>
+                          </a:prstGeom>
+                        </pic:spPr>
+                      </pic:pic>
+                    </a:graphicData>
+                  </a:graphic>
+                </wp:inline>
+              </w:drawing>
+            </w:r>
           </w:p>
         </w:tc>
       </w:tr>
@@ -1347,6 +1749,7 @@
                 <w:sz w:val="20"/>
                 <w:szCs w:val="20"/>
               </w:rPr>
+              <w:lastRenderedPageBreak/>
               <w:t>72 75, 78</w:t>
             </w:r>
           </w:p>
@@ -1368,7 +1771,7 @@
                 <w:sz w:val="20"/>
                 <w:szCs w:val="20"/>
               </w:rPr>
-              <w:t>LO1: Implementation of students own functions to replace glm functions (e.g., glm::</w:t>
+              <w:t xml:space="preserve">LO1: Implementation of students own functions to replace glm functions (e.g., </w:t>
             </w:r>
             <w:proofErr w:type="gramStart"/>
             <w:r>
@@ -1376,7 +1779,7 @@
                 <w:sz w:val="20"/>
                 <w:szCs w:val="20"/>
               </w:rPr>
-              <w:t>length(</w:t>
+              <w:t>glm::length(</w:t>
             </w:r>
             <w:proofErr w:type="gramEnd"/>
             <w:r>
@@ -1384,7 +1787,39 @@
                 <w:sz w:val="20"/>
                 <w:szCs w:val="20"/>
               </w:rPr>
-              <w:t>), glm::dot(), glm::cross() etc.).</w:t>
+              <w:t xml:space="preserve">), </w:t>
+            </w:r>
+            <w:proofErr w:type="gramStart"/>
+            <w:r>
+              <w:rPr>
+                <w:sz w:val="20"/>
+                <w:szCs w:val="20"/>
+              </w:rPr>
+              <w:t>glm::dot(</w:t>
+            </w:r>
+            <w:proofErr w:type="gramEnd"/>
+            <w:r>
+              <w:rPr>
+                <w:sz w:val="20"/>
+                <w:szCs w:val="20"/>
+              </w:rPr>
+              <w:t xml:space="preserve">), </w:t>
+            </w:r>
+            <w:proofErr w:type="gramStart"/>
+            <w:r>
+              <w:rPr>
+                <w:sz w:val="20"/>
+                <w:szCs w:val="20"/>
+              </w:rPr>
+              <w:t>glm::cross(</w:t>
+            </w:r>
+            <w:proofErr w:type="gramEnd"/>
+            <w:r>
+              <w:rPr>
+                <w:sz w:val="20"/>
+                <w:szCs w:val="20"/>
+              </w:rPr>
+              <w:t>) etc.).</w:t>
             </w:r>
           </w:p>
         </w:tc>
@@ -1611,14 +2046,7 @@
                 <w:sz w:val="20"/>
                 <w:szCs w:val="20"/>
               </w:rPr>
-              <w:t xml:space="preserve">LO1: </w:t>
-            </w:r>
-            <w:r>
-              <w:rPr>
-                <w:sz w:val="20"/>
-                <w:szCs w:val="20"/>
-              </w:rPr>
-              <w:t>Use of quaternions to calculate view matrix.</w:t>
+              <w:t>LO1: Use of quaternions to calculate view matrix.</w:t>
             </w:r>
           </w:p>
         </w:tc>
@@ -1673,14 +2101,7 @@
                 <w:sz w:val="20"/>
                 <w:szCs w:val="20"/>
               </w:rPr>
-              <w:t xml:space="preserve">LO1: </w:t>
-            </w:r>
-            <w:r>
-              <w:rPr>
-                <w:sz w:val="20"/>
-                <w:szCs w:val="20"/>
-              </w:rPr>
-              <w:t>Use of SLERP to smooth out changes in camera direction.</w:t>
+              <w:t>LO1: Use of SLERP to smooth out changes in camera direction.</w:t>
             </w:r>
           </w:p>
         </w:tc>
@@ -1735,14 +2156,7 @@
                 <w:sz w:val="20"/>
                 <w:szCs w:val="20"/>
               </w:rPr>
-              <w:t xml:space="preserve">LO2: </w:t>
-            </w:r>
-            <w:r>
-              <w:rPr>
-                <w:sz w:val="20"/>
-                <w:szCs w:val="20"/>
-              </w:rPr>
-              <w:t>Implementation of a third person camera with the ability to switch between first and third period view.</w:t>
+              <w:t>LO2: Implementation of a third person camera with the ability to switch between first and third period view.</w:t>
             </w:r>
           </w:p>
         </w:tc>
@@ -1797,14 +2211,7 @@
                 <w:sz w:val="20"/>
                 <w:szCs w:val="20"/>
               </w:rPr>
-              <w:t xml:space="preserve">LO2: </w:t>
-            </w:r>
-            <w:r>
-              <w:rPr>
-                <w:sz w:val="20"/>
-                <w:szCs w:val="20"/>
-              </w:rPr>
-              <w:t>The position of the camera or character obeys the constraints of the physical space (e.g., can’t pass through objects, can’t hover in midair etc.).</w:t>
+              <w:t>LO2: The position of the camera or character obeys the constraints of the physical space (e.g., can’t pass through objects, can’t hover in midair etc.).</w:t>
             </w:r>
           </w:p>
         </w:tc>
@@ -1859,14 +2266,7 @@
                 <w:sz w:val="20"/>
                 <w:szCs w:val="20"/>
               </w:rPr>
-              <w:t xml:space="preserve">LO3: </w:t>
-            </w:r>
-            <w:r>
-              <w:rPr>
-                <w:sz w:val="20"/>
-                <w:szCs w:val="20"/>
-              </w:rPr>
-              <w:t>Use of shaders to apply parameter driven effects within the scene, e.g., light properties controlled using camera/character position.</w:t>
+              <w:t>LO3: Use of shaders to apply parameter driven effects within the scene, e.g., light properties controlled using camera/character position.</w:t>
             </w:r>
           </w:p>
         </w:tc>
@@ -2406,6 +2806,7 @@
   <w:style w:type="character" w:default="1" w:styleId="DefaultParagraphFont">
     <w:name w:val="Default Paragraph Font"/>
     <w:uiPriority w:val="1"/>
+    <w:semiHidden/>
     <w:unhideWhenUsed/>
   </w:style>
   <w:style w:type="table" w:default="1" w:styleId="TableNormal">

</xml_diff>

<commit_message>
updated document / finished
</commit_message>
<xml_diff>
--- a/Self_assessment_document.docx
+++ b/Self_assessment_document.docx
@@ -728,6 +728,111 @@
             </w:pPr>
             <w:r>
               <w:rPr>
+                <w:noProof/>
+                <w:sz w:val="20"/>
+                <w:szCs w:val="20"/>
+              </w:rPr>
+              <mc:AlternateContent>
+                <mc:Choice Requires="wps">
+                  <w:drawing>
+                    <wp:anchor distT="0" distB="0" distL="114300" distR="114300" simplePos="0" relativeHeight="251661312" behindDoc="0" locked="0" layoutInCell="1" allowOverlap="1" wp14:anchorId="26216E34" wp14:editId="1C48304E">
+                      <wp:simplePos x="0" y="0"/>
+                      <wp:positionH relativeFrom="column">
+                        <wp:posOffset>-1555115</wp:posOffset>
+                      </wp:positionH>
+                      <wp:positionV relativeFrom="paragraph">
+                        <wp:posOffset>5099050</wp:posOffset>
+                      </wp:positionV>
+                      <wp:extent cx="6010275" cy="1019175"/>
+                      <wp:effectExtent l="0" t="0" r="28575" b="28575"/>
+                      <wp:wrapNone/>
+                      <wp:docPr id="874140238" name="Text Box 3"/>
+                      <wp:cNvGraphicFramePr/>
+                      <a:graphic xmlns:a="http://schemas.openxmlformats.org/drawingml/2006/main">
+                        <a:graphicData uri="http://schemas.microsoft.com/office/word/2010/wordprocessingShape">
+                          <wps:wsp>
+                            <wps:cNvSpPr txBox="1"/>
+                            <wps:spPr>
+                              <a:xfrm>
+                                <a:off x="0" y="0"/>
+                                <a:ext cx="6010275" cy="1019175"/>
+                              </a:xfrm>
+                              <a:prstGeom prst="rect">
+                                <a:avLst/>
+                              </a:prstGeom>
+                              <a:solidFill>
+                                <a:schemeClr val="tx1">
+                                  <a:lumMod val="65000"/>
+                                  <a:lumOff val="35000"/>
+                                </a:schemeClr>
+                              </a:solidFill>
+                              <a:ln w="6350">
+                                <a:solidFill>
+                                  <a:prstClr val="black"/>
+                                </a:solidFill>
+                              </a:ln>
+                            </wps:spPr>
+                            <wps:txbx>
+                              <w:txbxContent>
+                                <w:p>
+                                  <w:r>
+                                    <w:t xml:space="preserve">Shows use of vector and matrix objects by using vectors to position </w:t>
+                                  </w:r>
+                                  <w:proofErr w:type="gramStart"/>
+                                  <w:r>
+                                    <w:t>the  objects</w:t>
+                                  </w:r>
+                                  <w:proofErr w:type="gramEnd"/>
+                                  <w:r>
+                                    <w:t xml:space="preserve"> in spaces in the 3d world</w:t>
+                                  </w:r>
+                                </w:p>
+                              </w:txbxContent>
+                            </wps:txbx>
+                            <wps:bodyPr rot="0" spcFirstLastPara="0" vertOverflow="overflow" horzOverflow="overflow" vert="horz" wrap="square" lIns="91440" tIns="45720" rIns="91440" bIns="45720" numCol="1" spcCol="0" rtlCol="0" fromWordArt="0" anchor="t" anchorCtr="0" forceAA="0" compatLnSpc="1">
+                              <a:prstTxWarp prst="textNoShape">
+                                <a:avLst/>
+                              </a:prstTxWarp>
+                              <a:noAutofit/>
+                            </wps:bodyPr>
+                          </wps:wsp>
+                        </a:graphicData>
+                      </a:graphic>
+                    </wp:anchor>
+                  </w:drawing>
+                </mc:Choice>
+                <mc:Fallback>
+                  <w:pict>
+                    <v:shapetype w14:anchorId="26216E34" id="_x0000_t202" coordsize="21600,21600" o:spt="202" path="m,l,21600r21600,l21600,xe">
+                      <v:stroke joinstyle="miter"/>
+                      <v:path gradientshapeok="t" o:connecttype="rect"/>
+                    </v:shapetype>
+                    <v:shape id="Text Box 3" o:spid="_x0000_s1026" type="#_x0000_t202" style="position:absolute;margin-left:-122.45pt;margin-top:401.5pt;width:473.25pt;height:80.25pt;z-index:251661312;visibility:visible;mso-wrap-style:square;mso-wrap-distance-left:9pt;mso-wrap-distance-top:0;mso-wrap-distance-right:9pt;mso-wrap-distance-bottom:0;mso-position-horizontal:absolute;mso-position-horizontal-relative:text;mso-position-vertical:absolute;mso-position-vertical-relative:text;v-text-anchor:top" o:gfxdata="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" fillcolor="#5a5a5a [2109]" strokeweight=".5pt">
+                      <v:textbox>
+                        <w:txbxContent>
+                          <w:p>
+                            <w:r>
+                              <w:t xml:space="preserve">Shows use of vector and matrix objects by using vectors to position </w:t>
+                            </w:r>
+                            <w:proofErr w:type="gramStart"/>
+                            <w:r>
+                              <w:t>the  objects</w:t>
+                            </w:r>
+                            <w:proofErr w:type="gramEnd"/>
+                            <w:r>
+                              <w:t xml:space="preserve"> in spaces in the 3d world</w:t>
+                            </w:r>
+                          </w:p>
+                        </w:txbxContent>
+                      </v:textbox>
+                    </v:shape>
+                  </w:pict>
+                </mc:Fallback>
+              </mc:AlternateContent>
+            </w:r>
+            <w:r>
+              <w:rPr>
+                <w:noProof/>
                 <w:sz w:val="20"/>
                 <w:szCs w:val="20"/>
               </w:rPr>
@@ -824,13 +929,114 @@
             </w:pPr>
             <w:r>
               <w:rPr>
+                <w:noProof/>
+                <w:sz w:val="20"/>
+                <w:szCs w:val="20"/>
+              </w:rPr>
+              <mc:AlternateContent>
+                <mc:Choice Requires="wps">
+                  <w:drawing>
+                    <wp:anchor distT="0" distB="0" distL="114300" distR="114300" simplePos="0" relativeHeight="251659264" behindDoc="0" locked="0" layoutInCell="1" allowOverlap="1" wp14:anchorId="3B552BBE" wp14:editId="5945CC58">
+                      <wp:simplePos x="0" y="0"/>
+                      <wp:positionH relativeFrom="column">
+                        <wp:posOffset>4439285</wp:posOffset>
+                      </wp:positionH>
+                      <wp:positionV relativeFrom="paragraph">
+                        <wp:posOffset>62230</wp:posOffset>
+                      </wp:positionV>
+                      <wp:extent cx="1019175" cy="4000500"/>
+                      <wp:effectExtent l="0" t="0" r="28575" b="19050"/>
+                      <wp:wrapNone/>
+                      <wp:docPr id="530661839" name="Text Box 1"/>
+                      <wp:cNvGraphicFramePr/>
+                      <a:graphic xmlns:a="http://schemas.openxmlformats.org/drawingml/2006/main">
+                        <a:graphicData uri="http://schemas.microsoft.com/office/word/2010/wordprocessingShape">
+                          <wps:wsp>
+                            <wps:cNvSpPr txBox="1"/>
+                            <wps:spPr>
+                              <a:xfrm>
+                                <a:off x="0" y="0"/>
+                                <a:ext cx="1019175" cy="4000500"/>
+                              </a:xfrm>
+                              <a:prstGeom prst="rect">
+                                <a:avLst/>
+                              </a:prstGeom>
+                              <a:solidFill>
+                                <a:schemeClr val="tx1">
+                                  <a:lumMod val="65000"/>
+                                  <a:lumOff val="35000"/>
+                                </a:schemeClr>
+                              </a:solidFill>
+                              <a:ln/>
+                            </wps:spPr>
+                            <wps:style>
+                              <a:lnRef idx="2">
+                                <a:schemeClr val="dk1"/>
+                              </a:lnRef>
+                              <a:fillRef idx="1">
+                                <a:schemeClr val="lt1"/>
+                              </a:fillRef>
+                              <a:effectRef idx="0">
+                                <a:schemeClr val="dk1"/>
+                              </a:effectRef>
+                              <a:fontRef idx="minor">
+                                <a:schemeClr val="dk1"/>
+                              </a:fontRef>
+                            </wps:style>
+                            <wps:txbx>
+                              <w:txbxContent>
+                                <w:p>
+                                  <w:r>
+                                    <w:t xml:space="preserve">Application running fine </w:t>
+                                  </w:r>
+                                </w:p>
+                              </w:txbxContent>
+                            </wps:txbx>
+                            <wps:bodyPr rot="0" spcFirstLastPara="0" vertOverflow="overflow" horzOverflow="overflow" vert="horz" wrap="square" lIns="91440" tIns="45720" rIns="91440" bIns="45720" numCol="1" spcCol="0" rtlCol="0" fromWordArt="0" anchor="t" anchorCtr="0" forceAA="0" compatLnSpc="1">
+                              <a:prstTxWarp prst="textNoShape">
+                                <a:avLst/>
+                              </a:prstTxWarp>
+                              <a:noAutofit/>
+                            </wps:bodyPr>
+                          </wps:wsp>
+                        </a:graphicData>
+                      </a:graphic>
+                      <wp14:sizeRelH relativeFrom="margin">
+                        <wp14:pctWidth>0</wp14:pctWidth>
+                      </wp14:sizeRelH>
+                      <wp14:sizeRelV relativeFrom="margin">
+                        <wp14:pctHeight>0</wp14:pctHeight>
+                      </wp14:sizeRelV>
+                    </wp:anchor>
+                  </w:drawing>
+                </mc:Choice>
+                <mc:Fallback>
+                  <w:pict>
+                    <v:shape w14:anchorId="3B552BBE" id="Text Box 1" o:spid="_x0000_s1027" type="#_x0000_t202" style="position:absolute;margin-left:349.55pt;margin-top:4.9pt;width:80.25pt;height:315pt;z-index:251659264;visibility:visible;mso-wrap-style:square;mso-width-percent:0;mso-height-percent:0;mso-wrap-distance-left:9pt;mso-wrap-distance-top:0;mso-wrap-distance-right:9pt;mso-wrap-distance-bottom:0;mso-position-horizontal:absolute;mso-position-horizontal-relative:text;mso-position-vertical:absolute;mso-position-vertical-relative:text;mso-width-percent:0;mso-height-percent:0;mso-width-relative:margin;mso-height-relative:margin;v-text-anchor:top" o:gfxdata="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" fillcolor="#5a5a5a [2109]" strokecolor="black [3200]" strokeweight="1pt">
+                      <v:textbox>
+                        <w:txbxContent>
+                          <w:p>
+                            <w:r>
+                              <w:t xml:space="preserve">Application running fine </w:t>
+                            </w:r>
+                          </w:p>
+                        </w:txbxContent>
+                      </v:textbox>
+                    </v:shape>
+                  </w:pict>
+                </mc:Fallback>
+              </mc:AlternateContent>
+            </w:r>
+            <w:r>
+              <w:rPr>
+                <w:noProof/>
                 <w:sz w:val="20"/>
                 <w:szCs w:val="20"/>
               </w:rPr>
               <w:drawing>
-                <wp:inline distT="0" distB="0" distL="0" distR="0" wp14:anchorId="12187A85" wp14:editId="502106E6">
-                  <wp:extent cx="5731510" cy="4182110"/>
-                  <wp:effectExtent l="0" t="0" r="2540" b="8890"/>
+                <wp:inline distT="0" distB="0" distL="0" distR="0" wp14:anchorId="12187A85" wp14:editId="13D91C40">
+                  <wp:extent cx="4429125" cy="4200525"/>
+                  <wp:effectExtent l="0" t="0" r="9525" b="9525"/>
                   <wp:docPr id="1307592669" name="Picture 1"/>
                   <wp:cNvGraphicFramePr>
                     <a:graphicFrameLocks xmlns:a="http://schemas.openxmlformats.org/drawingml/2006/main" noChangeAspect="1"/>
@@ -851,7 +1057,7 @@
                         <pic:spPr>
                           <a:xfrm>
                             <a:off x="0" y="0"/>
-                            <a:ext cx="5731510" cy="4182110"/>
+                            <a:ext cx="4429125" cy="4200525"/>
                           </a:xfrm>
                           <a:prstGeom prst="rect">
                             <a:avLst/>
@@ -920,6 +1126,107 @@
             </w:pPr>
             <w:r>
               <w:rPr>
+                <w:noProof/>
+                <w:sz w:val="20"/>
+                <w:szCs w:val="20"/>
+              </w:rPr>
+              <mc:AlternateContent>
+                <mc:Choice Requires="wps">
+                  <w:drawing>
+                    <wp:anchor distT="0" distB="0" distL="114300" distR="114300" simplePos="0" relativeHeight="251660288" behindDoc="0" locked="0" layoutInCell="1" allowOverlap="1" wp14:anchorId="38A31900" wp14:editId="000C64BA">
+                      <wp:simplePos x="0" y="0"/>
+                      <wp:positionH relativeFrom="column">
+                        <wp:posOffset>4436110</wp:posOffset>
+                      </wp:positionH>
+                      <wp:positionV relativeFrom="paragraph">
+                        <wp:posOffset>130175</wp:posOffset>
+                      </wp:positionV>
+                      <wp:extent cx="857250" cy="2905125"/>
+                      <wp:effectExtent l="0" t="0" r="19050" b="28575"/>
+                      <wp:wrapNone/>
+                      <wp:docPr id="1293677862" name="Text Box 2"/>
+                      <wp:cNvGraphicFramePr/>
+                      <a:graphic xmlns:a="http://schemas.openxmlformats.org/drawingml/2006/main">
+                        <a:graphicData uri="http://schemas.microsoft.com/office/word/2010/wordprocessingShape">
+                          <wps:wsp>
+                            <wps:cNvSpPr txBox="1"/>
+                            <wps:spPr>
+                              <a:xfrm>
+                                <a:off x="0" y="0"/>
+                                <a:ext cx="857250" cy="2905125"/>
+                              </a:xfrm>
+                              <a:prstGeom prst="rect">
+                                <a:avLst/>
+                              </a:prstGeom>
+                              <a:solidFill>
+                                <a:schemeClr val="tx1">
+                                  <a:lumMod val="65000"/>
+                                  <a:lumOff val="35000"/>
+                                </a:schemeClr>
+                              </a:solidFill>
+                              <a:ln w="6350">
+                                <a:solidFill>
+                                  <a:prstClr val="black"/>
+                                </a:solidFill>
+                              </a:ln>
+                            </wps:spPr>
+                            <wps:txbx>
+                              <w:txbxContent>
+                                <w:p>
+                                  <w:r>
+                                    <w:t xml:space="preserve">Shows shaders being used through use </w:t>
+                                  </w:r>
+                                  <w:proofErr w:type="gramStart"/>
+                                  <w:r>
+                                    <w:t>of  the</w:t>
+                                  </w:r>
+                                  <w:proofErr w:type="gramEnd"/>
+                                  <w:r>
+                                    <w:t xml:space="preserve">  glsl files and the textures being loaded at the bottom</w:t>
+                                  </w:r>
+                                </w:p>
+                              </w:txbxContent>
+                            </wps:txbx>
+                            <wps:bodyPr rot="0" spcFirstLastPara="0" vertOverflow="overflow" horzOverflow="overflow" vert="horz" wrap="square" lIns="91440" tIns="45720" rIns="91440" bIns="45720" numCol="1" spcCol="0" rtlCol="0" fromWordArt="0" anchor="t" anchorCtr="0" forceAA="0" compatLnSpc="1">
+                              <a:prstTxWarp prst="textNoShape">
+                                <a:avLst/>
+                              </a:prstTxWarp>
+                              <a:noAutofit/>
+                            </wps:bodyPr>
+                          </wps:wsp>
+                        </a:graphicData>
+                      </a:graphic>
+                    </wp:anchor>
+                  </w:drawing>
+                </mc:Choice>
+                <mc:Fallback>
+                  <w:pict>
+                    <v:shape w14:anchorId="38A31900" id="Text Box 2" o:spid="_x0000_s1028" type="#_x0000_t202" style="position:absolute;margin-left:349.3pt;margin-top:10.25pt;width:67.5pt;height:228.75pt;z-index:251660288;visibility:visible;mso-wrap-style:square;mso-wrap-distance-left:9pt;mso-wrap-distance-top:0;mso-wrap-distance-right:9pt;mso-wrap-distance-bottom:0;mso-position-horizontal:absolute;mso-position-horizontal-relative:text;mso-position-vertical:absolute;mso-position-vertical-relative:text;v-text-anchor:top" o:gfxdata="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" fillcolor="#5a5a5a [2109]" strokeweight=".5pt">
+                      <v:textbox>
+                        <w:txbxContent>
+                          <w:p>
+                            <w:r>
+                              <w:t xml:space="preserve">Shows shaders being used through use </w:t>
+                            </w:r>
+                            <w:proofErr w:type="gramStart"/>
+                            <w:r>
+                              <w:t>of  the</w:t>
+                            </w:r>
+                            <w:proofErr w:type="gramEnd"/>
+                            <w:r>
+                              <w:t xml:space="preserve">  glsl files and the textures being loaded at the bottom</w:t>
+                            </w:r>
+                          </w:p>
+                        </w:txbxContent>
+                      </v:textbox>
+                    </v:shape>
+                  </w:pict>
+                </mc:Fallback>
+              </mc:AlternateContent>
+            </w:r>
+            <w:r>
+              <w:rPr>
+                <w:noProof/>
                 <w:sz w:val="20"/>
                 <w:szCs w:val="20"/>
               </w:rPr>
@@ -969,6 +1276,54 @@
         <w:tc>
           <w:tcPr>
             <w:tcW w:w="1271" w:type="dxa"/>
+            <w:vAlign w:val="center"/>
+          </w:tcPr>
+          <w:p>
+            <w:pPr>
+              <w:rPr>
+                <w:sz w:val="20"/>
+                <w:szCs w:val="20"/>
+              </w:rPr>
+            </w:pPr>
+          </w:p>
+        </w:tc>
+        <w:tc>
+          <w:tcPr>
+            <w:tcW w:w="3686" w:type="dxa"/>
+            <w:vAlign w:val="center"/>
+          </w:tcPr>
+          <w:p>
+            <w:pPr>
+              <w:rPr>
+                <w:sz w:val="20"/>
+                <w:szCs w:val="20"/>
+              </w:rPr>
+            </w:pPr>
+          </w:p>
+        </w:tc>
+        <w:tc>
+          <w:tcPr>
+            <w:tcW w:w="4059" w:type="dxa"/>
+            <w:vAlign w:val="center"/>
+          </w:tcPr>
+          <w:p>
+            <w:pPr>
+              <w:rPr>
+                <w:noProof/>
+                <w:sz w:val="20"/>
+                <w:szCs w:val="20"/>
+              </w:rPr>
+            </w:pPr>
+          </w:p>
+        </w:tc>
+      </w:tr>
+      <w:tr>
+        <w:trPr>
+          <w:cantSplit/>
+        </w:trPr>
+        <w:tc>
+          <w:tcPr>
+            <w:tcW w:w="1271" w:type="dxa"/>
             <w:vMerge w:val="restart"/>
             <w:vAlign w:val="center"/>
           </w:tcPr>
@@ -1024,6 +1379,123 @@
             </w:pPr>
             <w:r>
               <w:rPr>
+                <w:noProof/>
+                <w:sz w:val="20"/>
+                <w:szCs w:val="20"/>
+              </w:rPr>
+              <mc:AlternateContent>
+                <mc:Choice Requires="wps">
+                  <w:drawing>
+                    <wp:anchor distT="0" distB="0" distL="114300" distR="114300" simplePos="0" relativeHeight="251662336" behindDoc="0" locked="0" layoutInCell="1" allowOverlap="1" wp14:anchorId="2276DD5E" wp14:editId="28BAEFCC">
+                      <wp:simplePos x="0" y="0"/>
+                      <wp:positionH relativeFrom="column">
+                        <wp:posOffset>-1497965</wp:posOffset>
+                      </wp:positionH>
+                      <wp:positionV relativeFrom="paragraph">
+                        <wp:posOffset>6118225</wp:posOffset>
+                      </wp:positionV>
+                      <wp:extent cx="6057900" cy="2105025"/>
+                      <wp:effectExtent l="0" t="0" r="19050" b="28575"/>
+                      <wp:wrapNone/>
+                      <wp:docPr id="80144050" name="Text Box 4"/>
+                      <wp:cNvGraphicFramePr/>
+                      <a:graphic xmlns:a="http://schemas.openxmlformats.org/drawingml/2006/main">
+                        <a:graphicData uri="http://schemas.microsoft.com/office/word/2010/wordprocessingShape">
+                          <wps:wsp>
+                            <wps:cNvSpPr txBox="1"/>
+                            <wps:spPr>
+                              <a:xfrm>
+                                <a:off x="0" y="0"/>
+                                <a:ext cx="6057900" cy="2105025"/>
+                              </a:xfrm>
+                              <a:prstGeom prst="rect">
+                                <a:avLst/>
+                              </a:prstGeom>
+                              <a:solidFill>
+                                <a:schemeClr val="tx1">
+                                  <a:lumMod val="65000"/>
+                                  <a:lumOff val="35000"/>
+                                </a:schemeClr>
+                              </a:solidFill>
+                              <a:ln w="6350">
+                                <a:solidFill>
+                                  <a:prstClr val="black"/>
+                                </a:solidFill>
+                              </a:ln>
+                            </wps:spPr>
+                            <wps:txbx>
+                              <w:txbxContent>
+                                <w:p>
+                                  <w:r>
+                                    <w:t xml:space="preserve">With the teapot and </w:t>
+                                  </w:r>
+                                  <w:proofErr w:type="gramStart"/>
+                                  <w:r>
+                                    <w:t>floor</w:t>
+                                  </w:r>
+                                  <w:proofErr w:type="gramEnd"/>
+                                  <w:r>
+                                    <w:t xml:space="preserve"> it shows the position, rotation, scale and angle being </w:t>
+                                  </w:r>
+                                  <w:proofErr w:type="gramStart"/>
+                                  <w:r>
+                                    <w:t>set  and</w:t>
+                                  </w:r>
+                                  <w:proofErr w:type="gramEnd"/>
+                                  <w:r>
+                                    <w:t xml:space="preserve"> added to objects vector.</w:t>
+                                  </w:r>
+                                </w:p>
+                              </w:txbxContent>
+                            </wps:txbx>
+                            <wps:bodyPr rot="0" spcFirstLastPara="0" vertOverflow="overflow" horzOverflow="overflow" vert="horz" wrap="square" lIns="91440" tIns="45720" rIns="91440" bIns="45720" numCol="1" spcCol="0" rtlCol="0" fromWordArt="0" anchor="t" anchorCtr="0" forceAA="0" compatLnSpc="1">
+                              <a:prstTxWarp prst="textNoShape">
+                                <a:avLst/>
+                              </a:prstTxWarp>
+                              <a:noAutofit/>
+                            </wps:bodyPr>
+                          </wps:wsp>
+                        </a:graphicData>
+                      </a:graphic>
+                    </wp:anchor>
+                  </w:drawing>
+                </mc:Choice>
+                <mc:Fallback>
+                  <w:pict>
+                    <v:shape w14:anchorId="2276DD5E" id="Text Box 4" o:spid="_x0000_s1029" type="#_x0000_t202" style="position:absolute;margin-left:-117.95pt;margin-top:481.75pt;width:477pt;height:165.75pt;z-index:251662336;visibility:visible;mso-wrap-style:square;mso-wrap-distance-left:9pt;mso-wrap-distance-top:0;mso-wrap-distance-right:9pt;mso-wrap-distance-bottom:0;mso-position-horizontal:absolute;mso-position-horizontal-relative:text;mso-position-vertical:absolute;mso-position-vertical-relative:text;v-text-anchor:top" o:gfxdata="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" fillcolor="#5a5a5a [2109]" strokeweight=".5pt">
+                      <v:textbox>
+                        <w:txbxContent>
+                          <w:p>
+                            <w:r>
+                              <w:t xml:space="preserve">With the teapot and </w:t>
+                            </w:r>
+                            <w:proofErr w:type="gramStart"/>
+                            <w:r>
+                              <w:t>floor</w:t>
+                            </w:r>
+                            <w:proofErr w:type="gramEnd"/>
+                            <w:r>
+                              <w:t xml:space="preserve"> it shows the position, rotation, scale and angle being </w:t>
+                            </w:r>
+                            <w:proofErr w:type="gramStart"/>
+                            <w:r>
+                              <w:t>set  and</w:t>
+                            </w:r>
+                            <w:proofErr w:type="gramEnd"/>
+                            <w:r>
+                              <w:t xml:space="preserve"> added to objects vector.</w:t>
+                            </w:r>
+                          </w:p>
+                        </w:txbxContent>
+                      </v:textbox>
+                    </v:shape>
+                  </w:pict>
+                </mc:Fallback>
+              </mc:AlternateContent>
+            </w:r>
+            <w:r>
+              <w:rPr>
+                <w:noProof/>
                 <w:sz w:val="20"/>
                 <w:szCs w:val="20"/>
               </w:rPr>
@@ -1102,7 +1574,23 @@
                 <w:sz w:val="20"/>
                 <w:szCs w:val="20"/>
               </w:rPr>
-              <w:t>LO1: Implementation of glm library functions for calculating view and projection matrices.</w:t>
+              <w:t xml:space="preserve">LO1: Implementation of </w:t>
+            </w:r>
+            <w:proofErr w:type="spellStart"/>
+            <w:r>
+              <w:rPr>
+                <w:sz w:val="20"/>
+                <w:szCs w:val="20"/>
+              </w:rPr>
+              <w:t>glm</w:t>
+            </w:r>
+            <w:proofErr w:type="spellEnd"/>
+            <w:r>
+              <w:rPr>
+                <w:sz w:val="20"/>
+                <w:szCs w:val="20"/>
+              </w:rPr>
+              <w:t xml:space="preserve"> library functions for calculating view and projection matrices.</w:t>
             </w:r>
           </w:p>
         </w:tc>
@@ -1120,6 +1608,107 @@
             </w:pPr>
             <w:r>
               <w:rPr>
+                <w:noProof/>
+                <w:sz w:val="20"/>
+                <w:szCs w:val="20"/>
+              </w:rPr>
+              <mc:AlternateContent>
+                <mc:Choice Requires="wps">
+                  <w:drawing>
+                    <wp:anchor distT="0" distB="0" distL="114300" distR="114300" simplePos="0" relativeHeight="251663360" behindDoc="0" locked="0" layoutInCell="1" allowOverlap="1" wp14:anchorId="103390A3" wp14:editId="1BF59088">
+                      <wp:simplePos x="0" y="0"/>
+                      <wp:positionH relativeFrom="column">
+                        <wp:posOffset>-1306195</wp:posOffset>
+                      </wp:positionH>
+                      <wp:positionV relativeFrom="paragraph">
+                        <wp:posOffset>4665980</wp:posOffset>
+                      </wp:positionV>
+                      <wp:extent cx="5810250" cy="2486025"/>
+                      <wp:effectExtent l="0" t="0" r="19050" b="28575"/>
+                      <wp:wrapNone/>
+                      <wp:docPr id="1823288561" name="Text Box 5"/>
+                      <wp:cNvGraphicFramePr/>
+                      <a:graphic xmlns:a="http://schemas.openxmlformats.org/drawingml/2006/main">
+                        <a:graphicData uri="http://schemas.microsoft.com/office/word/2010/wordprocessingShape">
+                          <wps:wsp>
+                            <wps:cNvSpPr txBox="1"/>
+                            <wps:spPr>
+                              <a:xfrm>
+                                <a:off x="0" y="0"/>
+                                <a:ext cx="5810250" cy="2486025"/>
+                              </a:xfrm>
+                              <a:prstGeom prst="rect">
+                                <a:avLst/>
+                              </a:prstGeom>
+                              <a:solidFill>
+                                <a:schemeClr val="tx1">
+                                  <a:lumMod val="65000"/>
+                                  <a:lumOff val="35000"/>
+                                </a:schemeClr>
+                              </a:solidFill>
+                              <a:ln w="6350">
+                                <a:solidFill>
+                                  <a:prstClr val="black"/>
+                                </a:solidFill>
+                              </a:ln>
+                            </wps:spPr>
+                            <wps:txbx>
+                              <w:txbxContent>
+                                <w:p>
+                                  <w:proofErr w:type="spellStart"/>
+                                  <w:r>
+                                    <w:t>Glm</w:t>
+                                  </w:r>
+                                  <w:proofErr w:type="spellEnd"/>
+                                  <w:r>
+                                    <w:t xml:space="preserve"> functions being used to calculate the view matrix and projection matrix</w:t>
+                                  </w:r>
+                                </w:p>
+                              </w:txbxContent>
+                            </wps:txbx>
+                            <wps:bodyPr rot="0" spcFirstLastPara="0" vertOverflow="overflow" horzOverflow="overflow" vert="horz" wrap="square" lIns="91440" tIns="45720" rIns="91440" bIns="45720" numCol="1" spcCol="0" rtlCol="0" fromWordArt="0" anchor="t" anchorCtr="0" forceAA="0" compatLnSpc="1">
+                              <a:prstTxWarp prst="textNoShape">
+                                <a:avLst/>
+                              </a:prstTxWarp>
+                              <a:noAutofit/>
+                            </wps:bodyPr>
+                          </wps:wsp>
+                        </a:graphicData>
+                      </a:graphic>
+                      <wp14:sizeRelH relativeFrom="margin">
+                        <wp14:pctWidth>0</wp14:pctWidth>
+                      </wp14:sizeRelH>
+                      <wp14:sizeRelV relativeFrom="margin">
+                        <wp14:pctHeight>0</wp14:pctHeight>
+                      </wp14:sizeRelV>
+                    </wp:anchor>
+                  </w:drawing>
+                </mc:Choice>
+                <mc:Fallback>
+                  <w:pict>
+                    <v:shape w14:anchorId="103390A3" id="Text Box 5" o:spid="_x0000_s1030" type="#_x0000_t202" style="position:absolute;margin-left:-102.85pt;margin-top:367.4pt;width:457.5pt;height:195.75pt;z-index:251663360;visibility:visible;mso-wrap-style:square;mso-width-percent:0;mso-height-percent:0;mso-wrap-distance-left:9pt;mso-wrap-distance-top:0;mso-wrap-distance-right:9pt;mso-wrap-distance-bottom:0;mso-position-horizontal:absolute;mso-position-horizontal-relative:text;mso-position-vertical:absolute;mso-position-vertical-relative:text;mso-width-percent:0;mso-height-percent:0;mso-width-relative:margin;mso-height-relative:margin;v-text-anchor:top" o:gfxdata="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" fillcolor="#5a5a5a [2109]" strokeweight=".5pt">
+                      <v:textbox>
+                        <w:txbxContent>
+                          <w:p>
+                            <w:proofErr w:type="spellStart"/>
+                            <w:r>
+                              <w:t>Glm</w:t>
+                            </w:r>
+                            <w:proofErr w:type="spellEnd"/>
+                            <w:r>
+                              <w:t xml:space="preserve"> functions being used to calculate the view matrix and projection matrix</w:t>
+                            </w:r>
+                          </w:p>
+                        </w:txbxContent>
+                      </v:textbox>
+                    </v:shape>
+                  </w:pict>
+                </mc:Fallback>
+              </mc:AlternateContent>
+            </w:r>
+            <w:r>
+              <w:rPr>
+                <w:noProof/>
                 <w:sz w:val="20"/>
                 <w:szCs w:val="20"/>
               </w:rPr>
@@ -1216,6 +1805,97 @@
             </w:pPr>
             <w:r>
               <w:rPr>
+                <w:noProof/>
+                <w:sz w:val="20"/>
+                <w:szCs w:val="20"/>
+              </w:rPr>
+              <mc:AlternateContent>
+                <mc:Choice Requires="wps">
+                  <w:drawing>
+                    <wp:anchor distT="0" distB="0" distL="114300" distR="114300" simplePos="0" relativeHeight="251664384" behindDoc="0" locked="0" layoutInCell="1" allowOverlap="1" wp14:anchorId="07E55088" wp14:editId="7540D283">
+                      <wp:simplePos x="0" y="0"/>
+                      <wp:positionH relativeFrom="column">
+                        <wp:posOffset>4535170</wp:posOffset>
+                      </wp:positionH>
+                      <wp:positionV relativeFrom="paragraph">
+                        <wp:posOffset>-13970</wp:posOffset>
+                      </wp:positionV>
+                      <wp:extent cx="781050" cy="5762625"/>
+                      <wp:effectExtent l="0" t="0" r="19050" b="28575"/>
+                      <wp:wrapNone/>
+                      <wp:docPr id="1627982075" name="Text Box 6"/>
+                      <wp:cNvGraphicFramePr/>
+                      <a:graphic xmlns:a="http://schemas.openxmlformats.org/drawingml/2006/main">
+                        <a:graphicData uri="http://schemas.microsoft.com/office/word/2010/wordprocessingShape">
+                          <wps:wsp>
+                            <wps:cNvSpPr txBox="1"/>
+                            <wps:spPr>
+                              <a:xfrm>
+                                <a:off x="0" y="0"/>
+                                <a:ext cx="781050" cy="5762625"/>
+                              </a:xfrm>
+                              <a:prstGeom prst="rect">
+                                <a:avLst/>
+                              </a:prstGeom>
+                              <a:solidFill>
+                                <a:schemeClr val="tx1">
+                                  <a:lumMod val="65000"/>
+                                  <a:lumOff val="35000"/>
+                                </a:schemeClr>
+                              </a:solidFill>
+                              <a:ln w="6350">
+                                <a:solidFill>
+                                  <a:prstClr val="black"/>
+                                </a:solidFill>
+                              </a:ln>
+                            </wps:spPr>
+                            <wps:txbx>
+                              <w:txbxContent>
+                                <w:p>
+                                  <w:r>
+                                    <w:t xml:space="preserve">3D world has been created used teapots and a plane for the floor </w:t>
+                                  </w:r>
+                                </w:p>
+                              </w:txbxContent>
+                            </wps:txbx>
+                            <wps:bodyPr rot="0" spcFirstLastPara="0" vertOverflow="overflow" horzOverflow="overflow" vert="horz" wrap="square" lIns="91440" tIns="45720" rIns="91440" bIns="45720" numCol="1" spcCol="0" rtlCol="0" fromWordArt="0" anchor="t" anchorCtr="0" forceAA="0" compatLnSpc="1">
+                              <a:prstTxWarp prst="textNoShape">
+                                <a:avLst/>
+                              </a:prstTxWarp>
+                              <a:noAutofit/>
+                            </wps:bodyPr>
+                          </wps:wsp>
+                        </a:graphicData>
+                      </a:graphic>
+                      <wp14:sizeRelH relativeFrom="margin">
+                        <wp14:pctWidth>0</wp14:pctWidth>
+                      </wp14:sizeRelH>
+                      <wp14:sizeRelV relativeFrom="margin">
+                        <wp14:pctHeight>0</wp14:pctHeight>
+                      </wp14:sizeRelV>
+                    </wp:anchor>
+                  </w:drawing>
+                </mc:Choice>
+                <mc:Fallback>
+                  <w:pict>
+                    <v:shape w14:anchorId="07E55088" id="Text Box 6" o:spid="_x0000_s1031" type="#_x0000_t202" style="position:absolute;margin-left:357.1pt;margin-top:-1.1pt;width:61.5pt;height:453.75pt;z-index:251664384;visibility:visible;mso-wrap-style:square;mso-width-percent:0;mso-height-percent:0;mso-wrap-distance-left:9pt;mso-wrap-distance-top:0;mso-wrap-distance-right:9pt;mso-wrap-distance-bottom:0;mso-position-horizontal:absolute;mso-position-horizontal-relative:text;mso-position-vertical:absolute;mso-position-vertical-relative:text;mso-width-percent:0;mso-height-percent:0;mso-width-relative:margin;mso-height-relative:margin;v-text-anchor:top" o:gfxdata="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" fillcolor="#5a5a5a [2109]" strokeweight=".5pt">
+                      <v:textbox>
+                        <w:txbxContent>
+                          <w:p>
+                            <w:r>
+                              <w:t xml:space="preserve">3D world has been created used teapots and a plane for the floor </w:t>
+                            </w:r>
+                          </w:p>
+                        </w:txbxContent>
+                      </v:textbox>
+                    </v:shape>
+                  </w:pict>
+                </mc:Fallback>
+              </mc:AlternateContent>
+            </w:r>
+            <w:r>
+              <w:rPr>
+                <w:noProof/>
                 <w:sz w:val="20"/>
                 <w:szCs w:val="20"/>
               </w:rPr>
@@ -1312,6 +1992,91 @@
             </w:pPr>
             <w:r>
               <w:rPr>
+                <w:noProof/>
+                <w:sz w:val="20"/>
+                <w:szCs w:val="20"/>
+              </w:rPr>
+              <mc:AlternateContent>
+                <mc:Choice Requires="wps">
+                  <w:drawing>
+                    <wp:anchor distT="0" distB="0" distL="114300" distR="114300" simplePos="0" relativeHeight="251665408" behindDoc="0" locked="0" layoutInCell="1" allowOverlap="1" wp14:anchorId="34153B69" wp14:editId="0EDDD796">
+                      <wp:simplePos x="0" y="0"/>
+                      <wp:positionH relativeFrom="column">
+                        <wp:posOffset>-1621790</wp:posOffset>
+                      </wp:positionH>
+                      <wp:positionV relativeFrom="paragraph">
+                        <wp:posOffset>2329815</wp:posOffset>
+                      </wp:positionV>
+                      <wp:extent cx="6257925" cy="1524000"/>
+                      <wp:effectExtent l="0" t="0" r="28575" b="19050"/>
+                      <wp:wrapNone/>
+                      <wp:docPr id="1394655411" name="Text Box 7"/>
+                      <wp:cNvGraphicFramePr/>
+                      <a:graphic xmlns:a="http://schemas.openxmlformats.org/drawingml/2006/main">
+                        <a:graphicData uri="http://schemas.microsoft.com/office/word/2010/wordprocessingShape">
+                          <wps:wsp>
+                            <wps:cNvSpPr txBox="1"/>
+                            <wps:spPr>
+                              <a:xfrm>
+                                <a:off x="0" y="0"/>
+                                <a:ext cx="6257925" cy="1524000"/>
+                              </a:xfrm>
+                              <a:prstGeom prst="rect">
+                                <a:avLst/>
+                              </a:prstGeom>
+                              <a:solidFill>
+                                <a:schemeClr val="tx1">
+                                  <a:lumMod val="65000"/>
+                                  <a:lumOff val="35000"/>
+                                </a:schemeClr>
+                              </a:solidFill>
+                              <a:ln w="6350">
+                                <a:solidFill>
+                                  <a:prstClr val="black"/>
+                                </a:solidFill>
+                              </a:ln>
+                            </wps:spPr>
+                            <wps:txbx>
+                              <w:txbxContent>
+                                <w:p>
+                                  <w:r>
+                                    <w:t xml:space="preserve">Used the shaders to allow for dynamic lighting on my teapot objects </w:t>
+                                  </w:r>
+                                </w:p>
+                              </w:txbxContent>
+                            </wps:txbx>
+                            <wps:bodyPr rot="0" spcFirstLastPara="0" vertOverflow="overflow" horzOverflow="overflow" vert="horz" wrap="square" lIns="91440" tIns="45720" rIns="91440" bIns="45720" numCol="1" spcCol="0" rtlCol="0" fromWordArt="0" anchor="t" anchorCtr="0" forceAA="0" compatLnSpc="1">
+                              <a:prstTxWarp prst="textNoShape">
+                                <a:avLst/>
+                              </a:prstTxWarp>
+                              <a:noAutofit/>
+                            </wps:bodyPr>
+                          </wps:wsp>
+                        </a:graphicData>
+                      </a:graphic>
+                    </wp:anchor>
+                  </w:drawing>
+                </mc:Choice>
+                <mc:Fallback>
+                  <w:pict>
+                    <v:shape w14:anchorId="34153B69" id="Text Box 7" o:spid="_x0000_s1032" type="#_x0000_t202" style="position:absolute;margin-left:-127.7pt;margin-top:183.45pt;width:492.75pt;height:120pt;z-index:251665408;visibility:visible;mso-wrap-style:square;mso-wrap-distance-left:9pt;mso-wrap-distance-top:0;mso-wrap-distance-right:9pt;mso-wrap-distance-bottom:0;mso-position-horizontal:absolute;mso-position-horizontal-relative:text;mso-position-vertical:absolute;mso-position-vertical-relative:text;v-text-anchor:top" o:gfxdata="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" fillcolor="#5a5a5a [2109]" strokeweight=".5pt">
+                      <v:textbox>
+                        <w:txbxContent>
+                          <w:p>
+                            <w:r>
+                              <w:t xml:space="preserve">Used the shaders to allow for dynamic lighting on my teapot objects </w:t>
+                            </w:r>
+                          </w:p>
+                        </w:txbxContent>
+                      </v:textbox>
+                    </v:shape>
+                  </w:pict>
+                </mc:Fallback>
+              </mc:AlternateContent>
+            </w:r>
+            <w:r>
+              <w:rPr>
+                <w:noProof/>
                 <w:sz w:val="20"/>
                 <w:szCs w:val="20"/>
               </w:rPr>
@@ -1483,6 +2248,91 @@
             </w:pPr>
             <w:r>
               <w:rPr>
+                <w:noProof/>
+                <w:sz w:val="20"/>
+                <w:szCs w:val="20"/>
+              </w:rPr>
+              <mc:AlternateContent>
+                <mc:Choice Requires="wps">
+                  <w:drawing>
+                    <wp:anchor distT="0" distB="0" distL="114300" distR="114300" simplePos="0" relativeHeight="251666432" behindDoc="0" locked="0" layoutInCell="1" allowOverlap="1" wp14:anchorId="30DEFE8A" wp14:editId="7B6DEA0E">
+                      <wp:simplePos x="0" y="0"/>
+                      <wp:positionH relativeFrom="column">
+                        <wp:posOffset>-1240790</wp:posOffset>
+                      </wp:positionH>
+                      <wp:positionV relativeFrom="paragraph">
+                        <wp:posOffset>3792855</wp:posOffset>
+                      </wp:positionV>
+                      <wp:extent cx="5524500" cy="1190625"/>
+                      <wp:effectExtent l="0" t="0" r="19050" b="28575"/>
+                      <wp:wrapNone/>
+                      <wp:docPr id="1289055419" name="Text Box 8"/>
+                      <wp:cNvGraphicFramePr/>
+                      <a:graphic xmlns:a="http://schemas.openxmlformats.org/drawingml/2006/main">
+                        <a:graphicData uri="http://schemas.microsoft.com/office/word/2010/wordprocessingShape">
+                          <wps:wsp>
+                            <wps:cNvSpPr txBox="1"/>
+                            <wps:spPr>
+                              <a:xfrm>
+                                <a:off x="0" y="0"/>
+                                <a:ext cx="5524500" cy="1190625"/>
+                              </a:xfrm>
+                              <a:prstGeom prst="rect">
+                                <a:avLst/>
+                              </a:prstGeom>
+                              <a:solidFill>
+                                <a:schemeClr val="tx1">
+                                  <a:lumMod val="65000"/>
+                                  <a:lumOff val="35000"/>
+                                </a:schemeClr>
+                              </a:solidFill>
+                              <a:ln w="6350">
+                                <a:solidFill>
+                                  <a:prstClr val="black"/>
+                                </a:solidFill>
+                              </a:ln>
+                            </wps:spPr>
+                            <wps:txbx>
+                              <w:txbxContent>
+                                <w:p>
+                                  <w:r>
+                                    <w:t xml:space="preserve">Created a floor and teapots in my 3d world </w:t>
+                                  </w:r>
+                                </w:p>
+                              </w:txbxContent>
+                            </wps:txbx>
+                            <wps:bodyPr rot="0" spcFirstLastPara="0" vertOverflow="overflow" horzOverflow="overflow" vert="horz" wrap="square" lIns="91440" tIns="45720" rIns="91440" bIns="45720" numCol="1" spcCol="0" rtlCol="0" fromWordArt="0" anchor="t" anchorCtr="0" forceAA="0" compatLnSpc="1">
+                              <a:prstTxWarp prst="textNoShape">
+                                <a:avLst/>
+                              </a:prstTxWarp>
+                              <a:noAutofit/>
+                            </wps:bodyPr>
+                          </wps:wsp>
+                        </a:graphicData>
+                      </a:graphic>
+                    </wp:anchor>
+                  </w:drawing>
+                </mc:Choice>
+                <mc:Fallback>
+                  <w:pict>
+                    <v:shape w14:anchorId="30DEFE8A" id="Text Box 8" o:spid="_x0000_s1033" type="#_x0000_t202" style="position:absolute;margin-left:-97.7pt;margin-top:298.65pt;width:435pt;height:93.75pt;z-index:251666432;visibility:visible;mso-wrap-style:square;mso-wrap-distance-left:9pt;mso-wrap-distance-top:0;mso-wrap-distance-right:9pt;mso-wrap-distance-bottom:0;mso-position-horizontal:absolute;mso-position-horizontal-relative:text;mso-position-vertical:absolute;mso-position-vertical-relative:text;v-text-anchor:top" o:gfxdata="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" fillcolor="#5a5a5a [2109]" strokeweight=".5pt">
+                      <v:textbox>
+                        <w:txbxContent>
+                          <w:p>
+                            <w:r>
+                              <w:t xml:space="preserve">Created a floor and teapots in my 3d world </w:t>
+                            </w:r>
+                          </w:p>
+                        </w:txbxContent>
+                      </v:textbox>
+                    </v:shape>
+                  </w:pict>
+                </mc:Fallback>
+              </mc:AlternateContent>
+            </w:r>
+            <w:r>
+              <w:rPr>
+                <w:noProof/>
                 <w:sz w:val="20"/>
                 <w:szCs w:val="20"/>
               </w:rPr>
@@ -1585,6 +2435,91 @@
             </w:pPr>
             <w:r>
               <w:rPr>
+                <w:noProof/>
+                <w:sz w:val="20"/>
+                <w:szCs w:val="20"/>
+              </w:rPr>
+              <mc:AlternateContent>
+                <mc:Choice Requires="wps">
+                  <w:drawing>
+                    <wp:anchor distT="0" distB="0" distL="114300" distR="114300" simplePos="0" relativeHeight="251667456" behindDoc="0" locked="0" layoutInCell="1" allowOverlap="1" wp14:anchorId="7E0A2010" wp14:editId="0558AD3A">
+                      <wp:simplePos x="0" y="0"/>
+                      <wp:positionH relativeFrom="column">
+                        <wp:posOffset>-1202690</wp:posOffset>
+                      </wp:positionH>
+                      <wp:positionV relativeFrom="paragraph">
+                        <wp:posOffset>5613400</wp:posOffset>
+                      </wp:positionV>
+                      <wp:extent cx="5448300" cy="1466850"/>
+                      <wp:effectExtent l="0" t="0" r="19050" b="19050"/>
+                      <wp:wrapNone/>
+                      <wp:docPr id="846976872" name="Text Box 9"/>
+                      <wp:cNvGraphicFramePr/>
+                      <a:graphic xmlns:a="http://schemas.openxmlformats.org/drawingml/2006/main">
+                        <a:graphicData uri="http://schemas.microsoft.com/office/word/2010/wordprocessingShape">
+                          <wps:wsp>
+                            <wps:cNvSpPr txBox="1"/>
+                            <wps:spPr>
+                              <a:xfrm>
+                                <a:off x="0" y="0"/>
+                                <a:ext cx="5448300" cy="1466850"/>
+                              </a:xfrm>
+                              <a:prstGeom prst="rect">
+                                <a:avLst/>
+                              </a:prstGeom>
+                              <a:solidFill>
+                                <a:schemeClr val="tx1">
+                                  <a:lumMod val="65000"/>
+                                  <a:lumOff val="35000"/>
+                                </a:schemeClr>
+                              </a:solidFill>
+                              <a:ln w="6350">
+                                <a:solidFill>
+                                  <a:prstClr val="black"/>
+                                </a:solidFill>
+                              </a:ln>
+                            </wps:spPr>
+                            <wps:txbx>
+                              <w:txbxContent>
+                                <w:p>
+                                  <w:r>
+                                    <w:t xml:space="preserve">Shows camera can be used with keyboard and mouse input </w:t>
+                                  </w:r>
+                                </w:p>
+                              </w:txbxContent>
+                            </wps:txbx>
+                            <wps:bodyPr rot="0" spcFirstLastPara="0" vertOverflow="overflow" horzOverflow="overflow" vert="horz" wrap="square" lIns="91440" tIns="45720" rIns="91440" bIns="45720" numCol="1" spcCol="0" rtlCol="0" fromWordArt="0" anchor="t" anchorCtr="0" forceAA="0" compatLnSpc="1">
+                              <a:prstTxWarp prst="textNoShape">
+                                <a:avLst/>
+                              </a:prstTxWarp>
+                              <a:noAutofit/>
+                            </wps:bodyPr>
+                          </wps:wsp>
+                        </a:graphicData>
+                      </a:graphic>
+                    </wp:anchor>
+                  </w:drawing>
+                </mc:Choice>
+                <mc:Fallback>
+                  <w:pict>
+                    <v:shape w14:anchorId="7E0A2010" id="Text Box 9" o:spid="_x0000_s1034" type="#_x0000_t202" style="position:absolute;margin-left:-94.7pt;margin-top:442pt;width:429pt;height:115.5pt;z-index:251667456;visibility:visible;mso-wrap-style:square;mso-wrap-distance-left:9pt;mso-wrap-distance-top:0;mso-wrap-distance-right:9pt;mso-wrap-distance-bottom:0;mso-position-horizontal:absolute;mso-position-horizontal-relative:text;mso-position-vertical:absolute;mso-position-vertical-relative:text;v-text-anchor:top" o:gfxdata="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" fillcolor="#5a5a5a [2109]" strokeweight=".5pt">
+                      <v:textbox>
+                        <w:txbxContent>
+                          <w:p>
+                            <w:r>
+                              <w:t xml:space="preserve">Shows camera can be used with keyboard and mouse input </w:t>
+                            </w:r>
+                          </w:p>
+                        </w:txbxContent>
+                      </v:textbox>
+                    </v:shape>
+                  </w:pict>
+                </mc:Fallback>
+              </mc:AlternateContent>
+            </w:r>
+            <w:r>
+              <w:rPr>
+                <w:noProof/>
                 <w:sz w:val="20"/>
                 <w:szCs w:val="20"/>
               </w:rPr>
@@ -1685,6 +2620,103 @@
             </w:pPr>
             <w:r>
               <w:rPr>
+                <w:noProof/>
+                <w:sz w:val="20"/>
+                <w:szCs w:val="20"/>
+              </w:rPr>
+              <mc:AlternateContent>
+                <mc:Choice Requires="wps">
+                  <w:drawing>
+                    <wp:anchor distT="0" distB="0" distL="114300" distR="114300" simplePos="0" relativeHeight="251668480" behindDoc="0" locked="0" layoutInCell="1" allowOverlap="1" wp14:anchorId="313547B5" wp14:editId="5EA0569B">
+                      <wp:simplePos x="0" y="0"/>
+                      <wp:positionH relativeFrom="column">
+                        <wp:posOffset>4478020</wp:posOffset>
+                      </wp:positionH>
+                      <wp:positionV relativeFrom="paragraph">
+                        <wp:posOffset>-13970</wp:posOffset>
+                      </wp:positionV>
+                      <wp:extent cx="828675" cy="4286250"/>
+                      <wp:effectExtent l="0" t="0" r="28575" b="19050"/>
+                      <wp:wrapNone/>
+                      <wp:docPr id="1325258694" name="Text Box 10"/>
+                      <wp:cNvGraphicFramePr/>
+                      <a:graphic xmlns:a="http://schemas.openxmlformats.org/drawingml/2006/main">
+                        <a:graphicData uri="http://schemas.microsoft.com/office/word/2010/wordprocessingShape">
+                          <wps:wsp>
+                            <wps:cNvSpPr txBox="1"/>
+                            <wps:spPr>
+                              <a:xfrm>
+                                <a:off x="0" y="0"/>
+                                <a:ext cx="828675" cy="4286250"/>
+                              </a:xfrm>
+                              <a:prstGeom prst="rect">
+                                <a:avLst/>
+                              </a:prstGeom>
+                              <a:solidFill>
+                                <a:schemeClr val="tx1">
+                                  <a:lumMod val="65000"/>
+                                  <a:lumOff val="35000"/>
+                                </a:schemeClr>
+                              </a:solidFill>
+                              <a:ln w="6350">
+                                <a:solidFill>
+                                  <a:prstClr val="black"/>
+                                </a:solidFill>
+                              </a:ln>
+                            </wps:spPr>
+                            <wps:txbx>
+                              <w:txbxContent>
+                                <w:p>
+                                  <w:r>
+                                    <w:t xml:space="preserve">Shows creation of multiple light sources like two regular ones and a spotlight and direction light to show dynamic lighting within my 3D </w:t>
+                                  </w:r>
+                                  <w:r>
+                                    <w:t>world</w:t>
+                                  </w:r>
+                                </w:p>
+                              </w:txbxContent>
+                            </wps:txbx>
+                            <wps:bodyPr rot="0" spcFirstLastPara="0" vertOverflow="overflow" horzOverflow="overflow" vert="horz" wrap="square" lIns="91440" tIns="45720" rIns="91440" bIns="45720" numCol="1" spcCol="0" rtlCol="0" fromWordArt="0" anchor="t" anchorCtr="0" forceAA="0" compatLnSpc="1">
+                              <a:prstTxWarp prst="textNoShape">
+                                <a:avLst/>
+                              </a:prstTxWarp>
+                              <a:noAutofit/>
+                            </wps:bodyPr>
+                          </wps:wsp>
+                        </a:graphicData>
+                      </a:graphic>
+                      <wp14:sizeRelH relativeFrom="margin">
+                        <wp14:pctWidth>0</wp14:pctWidth>
+                      </wp14:sizeRelH>
+                      <wp14:sizeRelV relativeFrom="margin">
+                        <wp14:pctHeight>0</wp14:pctHeight>
+                      </wp14:sizeRelV>
+                    </wp:anchor>
+                  </w:drawing>
+                </mc:Choice>
+                <mc:Fallback>
+                  <w:pict>
+                    <v:shape w14:anchorId="313547B5" id="Text Box 10" o:spid="_x0000_s1035" type="#_x0000_t202" style="position:absolute;margin-left:352.6pt;margin-top:-1.1pt;width:65.25pt;height:337.5pt;z-index:251668480;visibility:visible;mso-wrap-style:square;mso-width-percent:0;mso-height-percent:0;mso-wrap-distance-left:9pt;mso-wrap-distance-top:0;mso-wrap-distance-right:9pt;mso-wrap-distance-bottom:0;mso-position-horizontal:absolute;mso-position-horizontal-relative:text;mso-position-vertical:absolute;mso-position-vertical-relative:text;mso-width-percent:0;mso-height-percent:0;mso-width-relative:margin;mso-height-relative:margin;v-text-anchor:top" o:gfxdata="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" fillcolor="#5a5a5a [2109]" strokeweight=".5pt">
+                      <v:textbox>
+                        <w:txbxContent>
+                          <w:p>
+                            <w:r>
+                              <w:t xml:space="preserve">Shows creation of multiple light sources like two regular ones and a spotlight and direction light to show dynamic lighting within my 3D </w:t>
+                            </w:r>
+                            <w:r>
+                              <w:t>world</w:t>
+                            </w:r>
+                          </w:p>
+                        </w:txbxContent>
+                      </v:textbox>
+                    </v:shape>
+                  </w:pict>
+                </mc:Fallback>
+              </mc:AlternateContent>
+            </w:r>
+            <w:r>
+              <w:rPr>
+                <w:noProof/>
                 <w:sz w:val="20"/>
                 <w:szCs w:val="20"/>
               </w:rPr>

</xml_diff>